<commit_message>
unit test for FindIntersections class and refactoring
</commit_message>
<xml_diff>
--- a/Solution Idea.docx
+++ b/Solution Idea.docx
@@ -1517,7 +1517,25 @@
         <w:rPr>
           <w:lang w:val="en-US"/>
         </w:rPr>
-        <w:t>Update G by connecting boundary nodes as given input.</w:t>
+        <w:t>Update G by connectin</w:t>
+      </w:r>
+      <w:r>
+        <w:rPr>
+          <w:lang w:val="en-US"/>
+        </w:rPr>
+        <w:t>g boundary nodes as given input</w:t>
+      </w:r>
+      <w:r>
+        <w:rPr>
+          <w:lang w:val="en-US"/>
+        </w:rPr>
+        <w:t xml:space="preserve"> (1 represent a connection, 0 represents no-connection)</w:t>
+      </w:r>
+      <w:r>
+        <w:rPr>
+          <w:lang w:val="en-US"/>
+        </w:rPr>
+        <w:t>.</w:t>
       </w:r>
     </w:p>
     <w:p>
@@ -1535,8 +1553,130 @@
         <w:rPr>
           <w:lang w:val="en-US"/>
         </w:rPr>
-        <w:t>Fill the array for connections between the boundary vertices (1 represent a connection, 0 represents no-connection)</w:t>
-      </w:r>
+        <w:t>Now, the algorithm creates the Triangulating Polygon with non-overlapping triangles.</w:t>
+      </w:r>
+    </w:p>
+    <w:p>
+      <w:pPr>
+        <w:pStyle w:val="ListParagraph"/>
+        <w:numPr>
+          <w:ilvl w:val="1"/>
+          <w:numId w:val="1"/>
+        </w:numPr>
+        <w:rPr>
+          <w:lang w:val="en-US"/>
+        </w:rPr>
+      </w:pPr>
+      <w:r>
+        <w:rPr>
+          <w:lang w:val="en-US"/>
+        </w:rPr>
+        <w:t>For a node ‘</w:t>
+      </w:r>
+      <w:proofErr w:type="spellStart"/>
+      <w:r>
+        <w:rPr>
+          <w:lang w:val="en-US"/>
+        </w:rPr>
+        <w:t>i</w:t>
+      </w:r>
+      <w:proofErr w:type="spellEnd"/>
+      <w:r>
+        <w:rPr>
+          <w:lang w:val="en-US"/>
+        </w:rPr>
+        <w:t xml:space="preserve">’, the algorithm connects it with each node ‘j’. If the x value of j is smaller than the x value of </w:t>
+      </w:r>
+      <w:proofErr w:type="spellStart"/>
+      <w:r>
+        <w:rPr>
+          <w:lang w:val="en-US"/>
+        </w:rPr>
+        <w:t>i</w:t>
+      </w:r>
+      <w:proofErr w:type="spellEnd"/>
+      <w:r>
+        <w:rPr>
+          <w:lang w:val="en-US"/>
+        </w:rPr>
+        <w:t xml:space="preserve">, and </w:t>
+      </w:r>
+    </w:p>
+    <w:p>
+      <w:pPr>
+        <w:pStyle w:val="ListParagraph"/>
+        <w:numPr>
+          <w:ilvl w:val="2"/>
+          <w:numId w:val="1"/>
+        </w:numPr>
+        <w:rPr>
+          <w:lang w:val="en-US"/>
+        </w:rPr>
+      </w:pPr>
+      <w:r>
+        <w:rPr>
+          <w:lang w:val="en-US"/>
+        </w:rPr>
+        <w:t xml:space="preserve">the edge between </w:t>
+      </w:r>
+      <w:proofErr w:type="spellStart"/>
+      <w:r>
+        <w:rPr>
+          <w:lang w:val="en-US"/>
+        </w:rPr>
+        <w:t>i</w:t>
+      </w:r>
+      <w:proofErr w:type="spellEnd"/>
+      <w:r>
+        <w:rPr>
+          <w:lang w:val="en-US"/>
+        </w:rPr>
+        <w:t xml:space="preserve"> and j doesn’t contain any of the other nodes</w:t>
+      </w:r>
+      <w:r>
+        <w:rPr>
+          <w:lang w:val="en-US"/>
+        </w:rPr>
+        <w:t xml:space="preserve"> (points)</w:t>
+      </w:r>
+      <w:r>
+        <w:rPr>
+          <w:lang w:val="en-US"/>
+        </w:rPr>
+        <w:t xml:space="preserve"> on it</w:t>
+      </w:r>
+      <w:r>
+        <w:rPr>
+          <w:lang w:val="en-US"/>
+        </w:rPr>
+        <w:t>.</w:t>
+      </w:r>
+      <w:r>
+        <w:rPr>
+          <w:lang w:val="en-US"/>
+        </w:rPr>
+        <w:t xml:space="preserve"> </w:t>
+      </w:r>
+    </w:p>
+    <w:p>
+      <w:pPr>
+        <w:pStyle w:val="ListParagraph"/>
+        <w:numPr>
+          <w:ilvl w:val="2"/>
+          <w:numId w:val="1"/>
+        </w:numPr>
+        <w:rPr>
+          <w:lang w:val="en-US"/>
+        </w:rPr>
+      </w:pPr>
+      <w:r>
+        <w:rPr>
+          <w:lang w:val="en-US"/>
+        </w:rPr>
+        <w:t>the edge has no intersection point on it with any of the other established edges of the polygon.</w:t>
+      </w:r>
+      <w:bookmarkStart w:id="0" w:name="_GoBack"/>
+      <w:bookmarkEnd w:id="0"/>
     </w:p>
     <w:p>
       <w:pPr>
@@ -1553,103 +1693,14 @@
         <w:rPr>
           <w:lang w:val="en-US"/>
         </w:rPr>
-        <w:t>Now, the algorithm creates the Triangulating Polygon with non-overlapping triangles.</w:t>
-      </w:r>
-    </w:p>
-    <w:p>
-      <w:pPr>
-        <w:pStyle w:val="ListParagraph"/>
-        <w:numPr>
-          <w:ilvl w:val="1"/>
-          <w:numId w:val="1"/>
-        </w:numPr>
-        <w:rPr>
-          <w:lang w:val="en-US"/>
-        </w:rPr>
-      </w:pPr>
-      <w:r>
-        <w:rPr>
-          <w:lang w:val="en-US"/>
-        </w:rPr>
-        <w:t>For a node ‘</w:t>
-      </w:r>
-      <w:proofErr w:type="spellStart"/>
-      <w:r>
-        <w:rPr>
-          <w:lang w:val="en-US"/>
-        </w:rPr>
-        <w:t>i</w:t>
-      </w:r>
-      <w:proofErr w:type="spellEnd"/>
-      <w:r>
-        <w:rPr>
-          <w:lang w:val="en-US"/>
-        </w:rPr>
-        <w:t xml:space="preserve">’, the algorithm connects it with each node ‘j’. If the x value of j is smaller than the x value of </w:t>
-      </w:r>
-      <w:proofErr w:type="spellStart"/>
-      <w:r>
-        <w:rPr>
-          <w:lang w:val="en-US"/>
-        </w:rPr>
-        <w:t>i</w:t>
-      </w:r>
-      <w:proofErr w:type="spellEnd"/>
-      <w:r>
-        <w:rPr>
-          <w:lang w:val="en-US"/>
-        </w:rPr>
-        <w:t xml:space="preserve">, and </w:t>
-      </w:r>
-    </w:p>
-    <w:p>
-      <w:pPr>
-        <w:pStyle w:val="ListParagraph"/>
-        <w:numPr>
-          <w:ilvl w:val="2"/>
-          <w:numId w:val="1"/>
-        </w:numPr>
-        <w:rPr>
-          <w:lang w:val="en-US"/>
-        </w:rPr>
-      </w:pPr>
-      <w:r>
-        <w:rPr>
-          <w:lang w:val="en-US"/>
-        </w:rPr>
-        <w:t xml:space="preserve">the edge between </w:t>
-      </w:r>
-      <w:proofErr w:type="spellStart"/>
-      <w:r>
-        <w:rPr>
-          <w:lang w:val="en-US"/>
-        </w:rPr>
-        <w:t>i</w:t>
-      </w:r>
-      <w:proofErr w:type="spellEnd"/>
-      <w:r>
-        <w:rPr>
-          <w:lang w:val="en-US"/>
-        </w:rPr>
-        <w:t xml:space="preserve"> and j doesn’t contain any of the other nodes on it </w:t>
-      </w:r>
-    </w:p>
-    <w:p>
-      <w:pPr>
-        <w:pStyle w:val="ListParagraph"/>
-        <w:numPr>
-          <w:ilvl w:val="2"/>
-          <w:numId w:val="1"/>
-        </w:numPr>
-        <w:rPr>
-          <w:lang w:val="en-US"/>
-        </w:rPr>
-      </w:pPr>
-      <w:r>
-        <w:rPr>
-          <w:lang w:val="en-US"/>
-        </w:rPr>
-        <w:t>the edge has no intersection point on it with any of the other established edges of the polygon.</w:t>
+        <w:lastRenderedPageBreak/>
+        <w:t xml:space="preserve">Now, the algorithm does color the inside nodes of the polygon with a recursive method with each </w:t>
+      </w:r>
+      <w:r>
+        <w:rPr>
+          <w:lang w:val="en-US"/>
+        </w:rPr>
+        <w:t>of the possible combination of given number of colors.</w:t>
       </w:r>
     </w:p>
     <w:p>
@@ -1667,14 +1718,21 @@
         <w:rPr>
           <w:lang w:val="en-US"/>
         </w:rPr>
-        <w:lastRenderedPageBreak/>
-        <w:t xml:space="preserve">Now, the algorithm does color the inside nodes of the polygon with a recursive method with each </w:t>
-      </w:r>
-      <w:r>
-        <w:rPr>
-          <w:lang w:val="en-US"/>
-        </w:rPr>
-        <w:t>of the possible combination of given number of colors.</w:t>
+        <w:t xml:space="preserve">After assigning a color to all the inside nodes by the recursive approach, the algorithm checks by traversing the </w:t>
+      </w:r>
+      <w:proofErr w:type="spellStart"/>
+      <w:r>
+        <w:rPr>
+          <w:lang w:val="en-US"/>
+        </w:rPr>
+        <w:t>triangulatingPolygon</w:t>
+      </w:r>
+      <w:proofErr w:type="spellEnd"/>
+      <w:r>
+        <w:rPr>
+          <w:lang w:val="en-US"/>
+        </w:rPr>
+        <w:t xml:space="preserve"> graph whether the solution exists for two and no more complete triangle or not.</w:t>
       </w:r>
     </w:p>
     <w:p>
@@ -1692,38 +1750,6 @@
         <w:rPr>
           <w:lang w:val="en-US"/>
         </w:rPr>
-        <w:t xml:space="preserve">After assigning a color to all the inside nodes by the recursive approach, the algorithm checks by traversing the </w:t>
-      </w:r>
-      <w:proofErr w:type="spellStart"/>
-      <w:r>
-        <w:rPr>
-          <w:lang w:val="en-US"/>
-        </w:rPr>
-        <w:t>triangulatingPolygon</w:t>
-      </w:r>
-      <w:proofErr w:type="spellEnd"/>
-      <w:r>
-        <w:rPr>
-          <w:lang w:val="en-US"/>
-        </w:rPr>
-        <w:t xml:space="preserve"> graph whether the solution exists for two and no more complete triangle or not.</w:t>
-      </w:r>
-    </w:p>
-    <w:p>
-      <w:pPr>
-        <w:pStyle w:val="ListParagraph"/>
-        <w:numPr>
-          <w:ilvl w:val="0"/>
-          <w:numId w:val="1"/>
-        </w:numPr>
-        <w:rPr>
-          <w:lang w:val="en-US"/>
-        </w:rPr>
-      </w:pPr>
-      <w:r>
-        <w:rPr>
-          <w:lang w:val="en-US"/>
-        </w:rPr>
         <w:t>Whenever the algorithm finds a solution for a combination of colors it returns true (Solution exists) otherwise returns false (solution doesn’t exist).</w:t>
       </w:r>
     </w:p>
@@ -1740,8 +1766,6 @@
           <w:lang w:val="en-US"/>
         </w:rPr>
       </w:pPr>
-      <w:bookmarkStart w:id="0" w:name="_GoBack"/>
-      <w:bookmarkEnd w:id="0"/>
     </w:p>
     <w:p>
       <w:pPr>

</xml_diff>